<commit_message>
write discussion and abstract
</commit_message>
<xml_diff>
--- a/text/styles_reference_ph_tm.docx
+++ b/text/styles_reference_ph_tm.docx
@@ -13,7 +13,15 @@
         <w:rPr>
           <w:szCs w:val="28"/>
         </w:rPr>
-        <w:t>Bottom trawl survey age and length composition input sample sizes for stocks assessed with statistical catch-at-age assessment models at the Alaska Fisheries Science Center</w:t>
+        <w:t>Bottom trawl survey age and length composition input sample sizes for stocks assessed with</w:t>
+      </w:r>
+      <w:bookmarkStart w:id="0" w:name="_GoBack"/>
+      <w:bookmarkEnd w:id="0"/>
+      <w:r>
+        <w:rPr>
+          <w:szCs w:val="28"/>
+        </w:rPr>
+        <w:t xml:space="preserve"> statistical catch-at-age assessment models at the Alaska Fisheries Science Center</w:t>
       </w:r>
     </w:p>
     <w:p>
@@ -101,12 +109,7 @@
         <w:t>1</w:t>
       </w:r>
       <w:r>
-        <w:t xml:space="preserve"> Auke Bay Labor</w:t>
-      </w:r>
-      <w:bookmarkStart w:id="0" w:name="_GoBack"/>
-      <w:bookmarkEnd w:id="0"/>
-      <w:r>
-        <w:t>atories, Alaska Fisheries Science Center, National Marine Fisheries Service, National Oceanic and Atmospheric Administration, 17109 Point Lena Loop Rd., Juneau, AK 99801</w:t>
+        <w:t xml:space="preserve"> Auke Bay Laboratories, Alaska Fisheries Science Center, National Marine Fisheries Service, National Oceanic and Atmospheric Administration, 17109 Point Lena Loop Rd., Juneau, AK 99801</w:t>
       </w:r>
       <w:r>
         <w:br/>
@@ -283,7 +286,6 @@
     <w:sectPr>
       <w:pgSz w:w="12240" w:h="15840"/>
       <w:pgMar w:top="1440" w:right="1440" w:bottom="1440" w:left="1440" w:header="720" w:footer="720" w:gutter="0"/>
-      <w:lnNumType w:countBy="1" w:restart="continuous"/>
       <w:cols w:space="720"/>
       <w:docGrid w:linePitch="326"/>
     </w:sectPr>
@@ -2943,7 +2945,7 @@
 </file>
 
 <file path=customXml/itemProps1.xml><?xml version="1.0" encoding="utf-8"?>
-<ds:datastoreItem xmlns:ds="http://schemas.openxmlformats.org/officeDocument/2006/customXml" ds:itemID="{C0A914EA-BDCC-47E8-902D-B759B4CCF5D6}">
+<ds:datastoreItem xmlns:ds="http://schemas.openxmlformats.org/officeDocument/2006/customXml" ds:itemID="{16E6D47D-E5DA-4727-BBA3-4B5035810DED}">
   <ds:schemaRefs>
     <ds:schemaRef ds:uri="http://schemas.openxmlformats.org/officeDocument/2006/bibliography"/>
   </ds:schemaRefs>

</xml_diff>